<commit_message>
cambios en informe. No sé que mas poner en casos de pruebaa
</commit_message>
<xml_diff>
--- a/TPE 1 Protocolos Entrega.docx
+++ b/TPE 1 Protocolos Entrega.docx
@@ -3551,8 +3551,6 @@
               </w:rPr>
               <w:t>12</w:t>
             </w:r>
-            <w:bookmarkStart w:id="0" w:name="_GoBack"/>
-            <w:bookmarkEnd w:id="0"/>
           </w:p>
         </w:tc>
       </w:tr>
@@ -4331,6 +4329,7 @@
         </w:rPr>
         <w:t xml:space="preserve">): Para poder reportar los eventuales fallos que se produzcan en las conexiones (el </w:t>
       </w:r>
+      <w:proofErr w:type="spellStart"/>
       <w:r>
         <w:rPr>
           <w:rFonts w:asciiTheme="minorHAnsi" w:hAnsiTheme="minorHAnsi"/>
@@ -4338,6 +4337,7 @@
         </w:rPr>
         <w:t>hostname</w:t>
       </w:r>
+      <w:proofErr w:type="spellEnd"/>
       <w:r>
         <w:rPr>
           <w:rFonts w:asciiTheme="minorHAnsi" w:hAnsiTheme="minorHAnsi"/>
@@ -4377,8 +4377,18 @@
           <w:sz w:val="22"/>
           <w:u w:val="words"/>
         </w:rPr>
-        <w:t>Media types</w:t>
-      </w:r>
+        <w:t xml:space="preserve">Media </w:t>
+      </w:r>
+      <w:proofErr w:type="spellStart"/>
+      <w:r>
+        <w:rPr>
+          <w:rFonts w:asciiTheme="minorHAnsi" w:hAnsiTheme="minorHAnsi"/>
+          <w:sz w:val="22"/>
+          <w:u w:val="words"/>
+        </w:rPr>
+        <w:t>types</w:t>
+      </w:r>
+      <w:proofErr w:type="spellEnd"/>
       <w:r>
         <w:rPr>
           <w:rFonts w:asciiTheme="minorHAnsi" w:hAnsiTheme="minorHAnsi"/>
@@ -4659,6 +4669,7 @@
         </w:rPr>
         <w:t>de definir un protocolo. Conceptos como “</w:t>
       </w:r>
+      <w:proofErr w:type="spellStart"/>
       <w:r>
         <w:rPr>
           <w:rFonts w:asciiTheme="minorHAnsi" w:hAnsiTheme="minorHAnsi"/>
@@ -4666,6 +4677,7 @@
         </w:rPr>
         <w:t>framing</w:t>
       </w:r>
+      <w:proofErr w:type="spellEnd"/>
       <w:r>
         <w:rPr>
           <w:rFonts w:asciiTheme="minorHAnsi" w:hAnsiTheme="minorHAnsi"/>
@@ -4687,6 +4699,7 @@
         </w:rPr>
         <w:t>”</w:t>
       </w:r>
+      <w:proofErr w:type="spellStart"/>
       <w:r>
         <w:rPr>
           <w:rFonts w:asciiTheme="minorHAnsi" w:hAnsiTheme="minorHAnsi"/>
@@ -4694,6 +4707,7 @@
         </w:rPr>
         <w:t>encoding</w:t>
       </w:r>
+      <w:proofErr w:type="spellEnd"/>
       <w:r>
         <w:rPr>
           <w:rFonts w:asciiTheme="minorHAnsi" w:hAnsiTheme="minorHAnsi"/>
@@ -5495,12 +5509,21 @@
         </w:rPr>
         <w:t>Si OPERATION=”AUTHENTICATE” =&gt; PARAM= “[USERNAME]</w:t>
       </w:r>
+      <w:proofErr w:type="gramStart"/>
       <w:r>
         <w:rPr>
           <w:rFonts w:ascii="Calibri" w:hAnsi="Calibri" w:cs="Calibri"/>
           <w:lang w:val="en-US"/>
         </w:rPr>
-        <w:t>:[PASSWORD]”</w:t>
+        <w:t>:[</w:t>
+      </w:r>
+      <w:proofErr w:type="gramEnd"/>
+      <w:r>
+        <w:rPr>
+          <w:rFonts w:ascii="Calibri" w:hAnsi="Calibri" w:cs="Calibri"/>
+          <w:lang w:val="en-US"/>
+        </w:rPr>
+        <w:t>PASSWORD]”</w:t>
       </w:r>
     </w:p>
     <w:p>
@@ -5836,6 +5859,7 @@
           <w:lang w:val="es-AR"/>
         </w:rPr>
       </w:pPr>
+      <w:proofErr w:type="spellStart"/>
       <w:r>
         <w:rPr>
           <w:rFonts w:ascii="Calibri" w:hAnsi="Calibri" w:cs="Calibri"/>
@@ -5843,6 +5867,7 @@
         </w:rPr>
         <w:t>Loggea</w:t>
       </w:r>
+      <w:proofErr w:type="spellEnd"/>
       <w:r>
         <w:rPr>
           <w:rFonts w:ascii="Calibri" w:hAnsi="Calibri" w:cs="Calibri"/>
@@ -5869,7 +5894,23 @@
           <w:rFonts w:ascii="Calibri" w:hAnsi="Calibri" w:cs="Calibri"/>
           <w:lang w:val="es-AR"/>
         </w:rPr>
-        <w:t xml:space="preserve"> El valor de PARAM consta de dos partes separadas por “:” : el nombre de usuario y la respectiva contraseña.</w:t>
+        <w:t xml:space="preserve"> El valor de PARAM consta de dos partes separadas por “:</w:t>
+      </w:r>
+      <w:proofErr w:type="gramStart"/>
+      <w:r>
+        <w:rPr>
+          <w:rFonts w:ascii="Calibri" w:hAnsi="Calibri" w:cs="Calibri"/>
+          <w:lang w:val="es-AR"/>
+        </w:rPr>
+        <w:t>” :</w:t>
+      </w:r>
+      <w:proofErr w:type="gramEnd"/>
+      <w:r>
+        <w:rPr>
+          <w:rFonts w:ascii="Calibri" w:hAnsi="Calibri" w:cs="Calibri"/>
+          <w:lang w:val="es-AR"/>
+        </w:rPr>
+        <w:t xml:space="preserve"> el nombre de usuario y la respectiva contraseña.</w:t>
       </w:r>
       <w:r>
         <w:rPr>
@@ -6251,6 +6292,7 @@
           <w:lang w:val="en-US"/>
         </w:rPr>
       </w:pPr>
+      <w:proofErr w:type="spellStart"/>
       <w:r>
         <w:rPr>
           <w:rFonts w:ascii="Calibri" w:hAnsi="Calibri" w:cs="Calibri"/>
@@ -6258,6 +6300,7 @@
         </w:rPr>
         <w:t>Exitoso</w:t>
       </w:r>
+      <w:proofErr w:type="spellEnd"/>
       <w:r>
         <w:rPr>
           <w:rFonts w:ascii="Calibri" w:hAnsi="Calibri" w:cs="Calibri"/>
@@ -6355,12 +6398,37 @@
           <w:lang w:val="en-US"/>
         </w:rPr>
       </w:pPr>
+      <w:proofErr w:type="spellStart"/>
       <w:r>
         <w:rPr>
           <w:rFonts w:ascii="Calibri" w:hAnsi="Calibri" w:cs="Calibri"/>
           <w:lang w:val="en-US"/>
         </w:rPr>
-        <w:t>Errores del cliente 4.x.x</w:t>
+        <w:t>Errores</w:t>
+      </w:r>
+      <w:proofErr w:type="spellEnd"/>
+      <w:r>
+        <w:rPr>
+          <w:rFonts w:ascii="Calibri" w:hAnsi="Calibri" w:cs="Calibri"/>
+          <w:lang w:val="en-US"/>
+        </w:rPr>
+        <w:t xml:space="preserve"> del </w:t>
+      </w:r>
+      <w:proofErr w:type="spellStart"/>
+      <w:r>
+        <w:rPr>
+          <w:rFonts w:ascii="Calibri" w:hAnsi="Calibri" w:cs="Calibri"/>
+          <w:lang w:val="en-US"/>
+        </w:rPr>
+        <w:t>cliente</w:t>
+      </w:r>
+      <w:proofErr w:type="spellEnd"/>
+      <w:r>
+        <w:rPr>
+          <w:rFonts w:ascii="Calibri" w:hAnsi="Calibri" w:cs="Calibri"/>
+          <w:lang w:val="en-US"/>
+        </w:rPr>
+        <w:t xml:space="preserve"> 4.x.x</w:t>
       </w:r>
     </w:p>
     <w:p>
@@ -6571,12 +6639,37 @@
           <w:lang w:val="en-US"/>
         </w:rPr>
       </w:pPr>
+      <w:proofErr w:type="spellStart"/>
       <w:r>
         <w:rPr>
           <w:rFonts w:ascii="Calibri" w:hAnsi="Calibri" w:cs="Calibri"/>
           <w:lang w:val="en-US"/>
         </w:rPr>
-        <w:t>Errores del servidor 5.x.x</w:t>
+        <w:t>Errores</w:t>
+      </w:r>
+      <w:proofErr w:type="spellEnd"/>
+      <w:r>
+        <w:rPr>
+          <w:rFonts w:ascii="Calibri" w:hAnsi="Calibri" w:cs="Calibri"/>
+          <w:lang w:val="en-US"/>
+        </w:rPr>
+        <w:t xml:space="preserve"> del </w:t>
+      </w:r>
+      <w:proofErr w:type="spellStart"/>
+      <w:r>
+        <w:rPr>
+          <w:rFonts w:ascii="Calibri" w:hAnsi="Calibri" w:cs="Calibri"/>
+          <w:lang w:val="en-US"/>
+        </w:rPr>
+        <w:t>servidor</w:t>
+      </w:r>
+      <w:proofErr w:type="spellEnd"/>
+      <w:r>
+        <w:rPr>
+          <w:rFonts w:ascii="Calibri" w:hAnsi="Calibri" w:cs="Calibri"/>
+          <w:lang w:val="en-US"/>
+        </w:rPr>
+        <w:t xml:space="preserve"> 5.x.x</w:t>
       </w:r>
     </w:p>
     <w:p>
@@ -6789,7 +6882,23 @@
           <w:rFonts w:ascii="Calibri" w:hAnsi="Calibri" w:cs="Calibri"/>
           <w:lang w:val="es-AR"/>
         </w:rPr>
-        <w:t>[HTTP_STATUS_CODE] : [NÚMERO]</w:t>
+        <w:t>[HTTP_STATUS_CODE</w:t>
+      </w:r>
+      <w:proofErr w:type="gramStart"/>
+      <w:r>
+        <w:rPr>
+          <w:rFonts w:ascii="Calibri" w:hAnsi="Calibri" w:cs="Calibri"/>
+          <w:lang w:val="es-AR"/>
+        </w:rPr>
+        <w:t>] :</w:t>
+      </w:r>
+      <w:proofErr w:type="gramEnd"/>
+      <w:r>
+        <w:rPr>
+          <w:rFonts w:ascii="Calibri" w:hAnsi="Calibri" w:cs="Calibri"/>
+          <w:lang w:val="es-AR"/>
+        </w:rPr>
+        <w:t xml:space="preserve"> [NÚMERO]</w:t>
       </w:r>
     </w:p>
     <w:p>
@@ -6803,12 +6912,21 @@
           <w:lang w:val="es-AR"/>
         </w:rPr>
       </w:pPr>
-      <w:r>
-        <w:rPr>
-          <w:rFonts w:ascii="Calibri" w:hAnsi="Calibri" w:cs="Calibri"/>
-          <w:lang w:val="es-AR"/>
-        </w:rPr>
-        <w:t>donde HTTP_STATUS_CODE se refiere a un status code de HTTP (y no del protocolo PDC); y NÚMERO, a la cantidad de responses que retornaron dicho status code.</w:t>
+      <w:proofErr w:type="gramStart"/>
+      <w:r>
+        <w:rPr>
+          <w:rFonts w:ascii="Calibri" w:hAnsi="Calibri" w:cs="Calibri"/>
+          <w:lang w:val="es-AR"/>
+        </w:rPr>
+        <w:t>donde</w:t>
+      </w:r>
+      <w:proofErr w:type="gramEnd"/>
+      <w:r>
+        <w:rPr>
+          <w:rFonts w:ascii="Calibri" w:hAnsi="Calibri" w:cs="Calibri"/>
+          <w:lang w:val="es-AR"/>
+        </w:rPr>
+        <w:t xml:space="preserve"> HTTP_STATUS_CODE se refiere a un status code de HTTP (y no del protocolo PDC); y NÚMERO, a la cantidad de responses que retornaron dicho status code.</w:t>
       </w:r>
     </w:p>
     <w:p>
@@ -6909,7 +7027,23 @@
           <w:rFonts w:ascii="Calibri" w:hAnsi="Calibri" w:cs="Calibri"/>
           <w:lang w:val="es-AR"/>
         </w:rPr>
-        <w:t>ser de esta manera: “Transformations [</w:t>
+        <w:t>ser de esta manera: “</w:t>
+      </w:r>
+      <w:proofErr w:type="spellStart"/>
+      <w:r>
+        <w:rPr>
+          <w:rFonts w:ascii="Calibri" w:hAnsi="Calibri" w:cs="Calibri"/>
+          <w:lang w:val="es-AR"/>
+        </w:rPr>
+        <w:t>Transformations</w:t>
+      </w:r>
+      <w:proofErr w:type="spellEnd"/>
+      <w:r>
+        <w:rPr>
+          <w:rFonts w:ascii="Calibri" w:hAnsi="Calibri" w:cs="Calibri"/>
+          <w:lang w:val="es-AR"/>
+        </w:rPr>
+        <w:t xml:space="preserve"> [</w:t>
       </w:r>
       <w:r>
         <w:rPr>
@@ -6999,7 +7133,23 @@
           <w:rFonts w:ascii="Calibri" w:hAnsi="Calibri" w:cs="Calibri"/>
           <w:lang w:val="es-AR"/>
         </w:rPr>
-        <w:t xml:space="preserve">álidos, debe contener “Wrong password”. </w:t>
+        <w:t>álidos, debe contener “</w:t>
+      </w:r>
+      <w:proofErr w:type="spellStart"/>
+      <w:r>
+        <w:rPr>
+          <w:rFonts w:ascii="Calibri" w:hAnsi="Calibri" w:cs="Calibri"/>
+          <w:lang w:val="es-AR"/>
+        </w:rPr>
+        <w:t>Wrong</w:t>
+      </w:r>
+      <w:proofErr w:type="spellEnd"/>
+      <w:r>
+        <w:rPr>
+          <w:rFonts w:ascii="Calibri" w:hAnsi="Calibri" w:cs="Calibri"/>
+          <w:lang w:val="es-AR"/>
+        </w:rPr>
+        <w:t xml:space="preserve"> password”. </w:t>
       </w:r>
     </w:p>
     <w:p>
@@ -7096,7 +7246,21 @@
         <w:rPr>
           <w:rFonts w:ascii="Calibri" w:hAnsi="Calibri" w:cs="Calibri"/>
         </w:rPr>
-        <w:t>(habiendo autenticación previa)</w:t>
+        <w:t>(</w:t>
+      </w:r>
+      <w:proofErr w:type="gramStart"/>
+      <w:r>
+        <w:rPr>
+          <w:rFonts w:ascii="Calibri" w:hAnsi="Calibri" w:cs="Calibri"/>
+        </w:rPr>
+        <w:t>habiendo</w:t>
+      </w:r>
+      <w:proofErr w:type="gramEnd"/>
+      <w:r>
+        <w:rPr>
+          <w:rFonts w:ascii="Calibri" w:hAnsi="Calibri" w:cs="Calibri"/>
+        </w:rPr>
+        <w:t xml:space="preserve"> autenticación previa)</w:t>
       </w:r>
     </w:p>
     <w:p>
@@ -7311,13 +7475,23 @@
           <w:lang w:val="en-US"/>
         </w:rPr>
       </w:pPr>
+      <w:proofErr w:type="gramStart"/>
       <w:r>
         <w:rPr>
           <w:rFonts w:ascii="Calibri" w:eastAsia="Arial" w:hAnsi="Calibri" w:cs="Calibri"/>
           <w:kern w:val="0"/>
           <w:lang w:val="en-US"/>
         </w:rPr>
-        <w:t>200 : 100</w:t>
+        <w:t>200 :</w:t>
+      </w:r>
+      <w:proofErr w:type="gramEnd"/>
+      <w:r>
+        <w:rPr>
+          <w:rFonts w:ascii="Calibri" w:eastAsia="Arial" w:hAnsi="Calibri" w:cs="Calibri"/>
+          <w:kern w:val="0"/>
+          <w:lang w:val="en-US"/>
+        </w:rPr>
+        <w:t xml:space="preserve"> 100</w:t>
       </w:r>
     </w:p>
     <w:p>
@@ -7335,13 +7509,23 @@
           <w:lang w:val="en-US"/>
         </w:rPr>
       </w:pPr>
+      <w:proofErr w:type="gramStart"/>
       <w:r>
         <w:rPr>
           <w:rFonts w:ascii="Calibri" w:eastAsia="Arial" w:hAnsi="Calibri" w:cs="Calibri"/>
           <w:kern w:val="0"/>
           <w:lang w:val="en-US"/>
         </w:rPr>
-        <w:t>404 : 1000</w:t>
+        <w:t>404 :</w:t>
+      </w:r>
+      <w:proofErr w:type="gramEnd"/>
+      <w:r>
+        <w:rPr>
+          <w:rFonts w:ascii="Calibri" w:eastAsia="Arial" w:hAnsi="Calibri" w:cs="Calibri"/>
+          <w:kern w:val="0"/>
+          <w:lang w:val="en-US"/>
+        </w:rPr>
+        <w:t xml:space="preserve"> 1000</w:t>
       </w:r>
     </w:p>
     <w:p>
@@ -7506,6 +7690,7 @@
         </w:rPr>
         <w:t xml:space="preserve"> </w:t>
       </w:r>
+      <w:proofErr w:type="gramStart"/>
       <w:r>
         <w:rPr>
           <w:rFonts w:ascii="Calibri" w:eastAsia="Arial" w:hAnsi="Calibri" w:cs="Calibri"/>
@@ -7520,7 +7705,16 @@
           <w:kern w:val="0"/>
           <w:lang w:val="en-US"/>
         </w:rPr>
-        <w:t xml:space="preserve"> ENABLED </w:t>
+        <w:t xml:space="preserve"> ENABLED</w:t>
+      </w:r>
+      <w:proofErr w:type="gramEnd"/>
+      <w:r>
+        <w:rPr>
+          <w:rFonts w:ascii="Calibri" w:eastAsia="Arial" w:hAnsi="Calibri" w:cs="Calibri"/>
+          <w:kern w:val="0"/>
+          <w:lang w:val="en-US"/>
+        </w:rPr>
+        <w:t xml:space="preserve"> </w:t>
       </w:r>
       <w:r>
         <w:rPr>
@@ -7949,7 +8143,23 @@
           <w:rFonts w:ascii="Calibri" w:hAnsi="Calibri" w:cs="Calibri"/>
           <w:lang w:val="es-AR"/>
         </w:rPr>
-        <w:t>“HTTPProxy” es la clase que es necesario ejecutar para poner en func</w:t>
+        <w:t>“</w:t>
+      </w:r>
+      <w:proofErr w:type="spellStart"/>
+      <w:r>
+        <w:rPr>
+          <w:rFonts w:ascii="Calibri" w:hAnsi="Calibri" w:cs="Calibri"/>
+          <w:lang w:val="es-AR"/>
+        </w:rPr>
+        <w:t>HTTPProxy</w:t>
+      </w:r>
+      <w:proofErr w:type="spellEnd"/>
+      <w:r>
+        <w:rPr>
+          <w:rFonts w:ascii="Calibri" w:hAnsi="Calibri" w:cs="Calibri"/>
+          <w:lang w:val="es-AR"/>
+        </w:rPr>
+        <w:t>” es la clase que es necesario ejecutar para poner en func</w:t>
       </w:r>
       <w:r>
         <w:rPr>
@@ -7970,7 +8180,87 @@
           <w:rFonts w:ascii="Calibri" w:hAnsi="Calibri" w:cs="Calibri"/>
           <w:lang w:val="es-AR"/>
         </w:rPr>
-        <w:t xml:space="preserve">  “HttpServletSelector” tiene un método llamado run, por medio del cual utiliza los “HttpSelectorProtocol” (tanto Admin como Client). Estas dos clases implementan una </w:t>
+        <w:t xml:space="preserve">  “</w:t>
+      </w:r>
+      <w:proofErr w:type="spellStart"/>
+      <w:r>
+        <w:rPr>
+          <w:rFonts w:ascii="Calibri" w:hAnsi="Calibri" w:cs="Calibri"/>
+          <w:lang w:val="es-AR"/>
+        </w:rPr>
+        <w:t>HttpServletSelector</w:t>
+      </w:r>
+      <w:proofErr w:type="spellEnd"/>
+      <w:r>
+        <w:rPr>
+          <w:rFonts w:ascii="Calibri" w:hAnsi="Calibri" w:cs="Calibri"/>
+          <w:lang w:val="es-AR"/>
+        </w:rPr>
+        <w:t xml:space="preserve">” tiene un método llamado </w:t>
+      </w:r>
+      <w:proofErr w:type="spellStart"/>
+      <w:r>
+        <w:rPr>
+          <w:rFonts w:ascii="Calibri" w:hAnsi="Calibri" w:cs="Calibri"/>
+          <w:lang w:val="es-AR"/>
+        </w:rPr>
+        <w:t>run</w:t>
+      </w:r>
+      <w:proofErr w:type="spellEnd"/>
+      <w:r>
+        <w:rPr>
+          <w:rFonts w:ascii="Calibri" w:hAnsi="Calibri" w:cs="Calibri"/>
+          <w:lang w:val="es-AR"/>
+        </w:rPr>
+        <w:t>, por medio del cual utiliza los “</w:t>
+      </w:r>
+      <w:proofErr w:type="spellStart"/>
+      <w:r>
+        <w:rPr>
+          <w:rFonts w:ascii="Calibri" w:hAnsi="Calibri" w:cs="Calibri"/>
+          <w:lang w:val="es-AR"/>
+        </w:rPr>
+        <w:t>HttpSelectorProtocol</w:t>
+      </w:r>
+      <w:proofErr w:type="spellEnd"/>
+      <w:r>
+        <w:rPr>
+          <w:rFonts w:ascii="Calibri" w:hAnsi="Calibri" w:cs="Calibri"/>
+          <w:lang w:val="es-AR"/>
+        </w:rPr>
+        <w:t xml:space="preserve">” (tanto </w:t>
+      </w:r>
+      <w:proofErr w:type="spellStart"/>
+      <w:r>
+        <w:rPr>
+          <w:rFonts w:ascii="Calibri" w:hAnsi="Calibri" w:cs="Calibri"/>
+          <w:lang w:val="es-AR"/>
+        </w:rPr>
+        <w:t>Admin</w:t>
+      </w:r>
+      <w:proofErr w:type="spellEnd"/>
+      <w:r>
+        <w:rPr>
+          <w:rFonts w:ascii="Calibri" w:hAnsi="Calibri" w:cs="Calibri"/>
+          <w:lang w:val="es-AR"/>
+        </w:rPr>
+        <w:t xml:space="preserve"> como </w:t>
+      </w:r>
+      <w:proofErr w:type="spellStart"/>
+      <w:r>
+        <w:rPr>
+          <w:rFonts w:ascii="Calibri" w:hAnsi="Calibri" w:cs="Calibri"/>
+          <w:lang w:val="es-AR"/>
+        </w:rPr>
+        <w:t>Client</w:t>
+      </w:r>
+      <w:proofErr w:type="spellEnd"/>
+      <w:r>
+        <w:rPr>
+          <w:rFonts w:ascii="Calibri" w:hAnsi="Calibri" w:cs="Calibri"/>
+          <w:lang w:val="es-AR"/>
+        </w:rPr>
+        <w:t xml:space="preserve">). Estas dos clases implementan una </w:t>
       </w:r>
       <w:r>
         <w:rPr>
@@ -7978,7 +8268,39 @@
           <w:lang w:val="es-AR"/>
         </w:rPr>
         <w:lastRenderedPageBreak/>
-        <w:t xml:space="preserve">interfaz llamada TCPProtocol, que define métodos para manejar un accept, o cuando se quiere leer o escribir en el socket. </w:t>
+        <w:t xml:space="preserve">interfaz llamada </w:t>
+      </w:r>
+      <w:proofErr w:type="spellStart"/>
+      <w:r>
+        <w:rPr>
+          <w:rFonts w:ascii="Calibri" w:hAnsi="Calibri" w:cs="Calibri"/>
+          <w:lang w:val="es-AR"/>
+        </w:rPr>
+        <w:t>TCPProtocol</w:t>
+      </w:r>
+      <w:proofErr w:type="spellEnd"/>
+      <w:r>
+        <w:rPr>
+          <w:rFonts w:ascii="Calibri" w:hAnsi="Calibri" w:cs="Calibri"/>
+          <w:lang w:val="es-AR"/>
+        </w:rPr>
+        <w:t xml:space="preserve">, que define métodos para manejar un </w:t>
+      </w:r>
+      <w:proofErr w:type="spellStart"/>
+      <w:r>
+        <w:rPr>
+          <w:rFonts w:ascii="Calibri" w:hAnsi="Calibri" w:cs="Calibri"/>
+          <w:lang w:val="es-AR"/>
+        </w:rPr>
+        <w:t>accept</w:t>
+      </w:r>
+      <w:proofErr w:type="spellEnd"/>
+      <w:r>
+        <w:rPr>
+          <w:rFonts w:ascii="Calibri" w:hAnsi="Calibri" w:cs="Calibri"/>
+          <w:lang w:val="es-AR"/>
+        </w:rPr>
+        <w:t xml:space="preserve">, o cuando se quiere leer o escribir en el socket. </w:t>
       </w:r>
     </w:p>
     <w:p>
@@ -8000,21 +8322,69 @@
           <w:rFonts w:ascii="Calibri" w:hAnsi="Calibri" w:cs="Calibri"/>
           <w:lang w:val="es-AR"/>
         </w:rPr>
-        <w:t xml:space="preserve">En el “HttpSelectorProtocolClient” se define el selector para un cliente HTTP que utilice al proxy. </w:t>
-      </w:r>
-      <w:r>
-        <w:rPr>
-          <w:rFonts w:ascii="Calibri" w:hAnsi="Calibri" w:cs="Calibri"/>
-          <w:lang w:val="es-AR"/>
-        </w:rPr>
-        <w:t>Tiene un mapa de SocketChannel y</w:t>
-      </w:r>
-      <w:r>
-        <w:rPr>
-          <w:rFonts w:ascii="Calibri" w:hAnsi="Calibri" w:cs="Calibri"/>
-          <w:lang w:val="es-AR"/>
-        </w:rPr>
-        <w:t xml:space="preserve"> ProxyConnection, en donde guarda </w:t>
+        <w:t>En el “</w:t>
+      </w:r>
+      <w:proofErr w:type="spellStart"/>
+      <w:r>
+        <w:rPr>
+          <w:rFonts w:ascii="Calibri" w:hAnsi="Calibri" w:cs="Calibri"/>
+          <w:lang w:val="es-AR"/>
+        </w:rPr>
+        <w:t>HttpSelectorProtocolClient</w:t>
+      </w:r>
+      <w:proofErr w:type="spellEnd"/>
+      <w:r>
+        <w:rPr>
+          <w:rFonts w:ascii="Calibri" w:hAnsi="Calibri" w:cs="Calibri"/>
+          <w:lang w:val="es-AR"/>
+        </w:rPr>
+        <w:t xml:space="preserve">” se define el selector para un cliente HTTP que utilice al proxy. </w:t>
+      </w:r>
+      <w:r>
+        <w:rPr>
+          <w:rFonts w:ascii="Calibri" w:hAnsi="Calibri" w:cs="Calibri"/>
+          <w:lang w:val="es-AR"/>
+        </w:rPr>
+        <w:t xml:space="preserve">Tiene un mapa de </w:t>
+      </w:r>
+      <w:proofErr w:type="spellStart"/>
+      <w:r>
+        <w:rPr>
+          <w:rFonts w:ascii="Calibri" w:hAnsi="Calibri" w:cs="Calibri"/>
+          <w:lang w:val="es-AR"/>
+        </w:rPr>
+        <w:t>SocketChannel</w:t>
+      </w:r>
+      <w:proofErr w:type="spellEnd"/>
+      <w:r>
+        <w:rPr>
+          <w:rFonts w:ascii="Calibri" w:hAnsi="Calibri" w:cs="Calibri"/>
+          <w:lang w:val="es-AR"/>
+        </w:rPr>
+        <w:t xml:space="preserve"> y</w:t>
+      </w:r>
+      <w:r>
+        <w:rPr>
+          <w:rFonts w:ascii="Calibri" w:hAnsi="Calibri" w:cs="Calibri"/>
+          <w:lang w:val="es-AR"/>
+        </w:rPr>
+        <w:t xml:space="preserve"> </w:t>
+      </w:r>
+      <w:proofErr w:type="spellStart"/>
+      <w:r>
+        <w:rPr>
+          <w:rFonts w:ascii="Calibri" w:hAnsi="Calibri" w:cs="Calibri"/>
+          <w:lang w:val="es-AR"/>
+        </w:rPr>
+        <w:t>ProxyConnection</w:t>
+      </w:r>
+      <w:proofErr w:type="spellEnd"/>
+      <w:r>
+        <w:rPr>
+          <w:rFonts w:ascii="Calibri" w:hAnsi="Calibri" w:cs="Calibri"/>
+          <w:lang w:val="es-AR"/>
+        </w:rPr>
+        <w:t xml:space="preserve">, en donde guarda </w:t>
       </w:r>
       <w:r>
         <w:rPr>
@@ -8043,7 +8413,23 @@
           <w:rFonts w:ascii="Calibri" w:hAnsi="Calibri" w:cs="Calibri"/>
           <w:lang w:val="es-AR"/>
         </w:rPr>
-        <w:t>“ProxyConnection” modela una conexión del cliente con el proxy, y del proxy con el servidor.</w:t>
+        <w:t>“</w:t>
+      </w:r>
+      <w:proofErr w:type="spellStart"/>
+      <w:r>
+        <w:rPr>
+          <w:rFonts w:ascii="Calibri" w:hAnsi="Calibri" w:cs="Calibri"/>
+          <w:lang w:val="es-AR"/>
+        </w:rPr>
+        <w:t>ProxyConnection</w:t>
+      </w:r>
+      <w:proofErr w:type="spellEnd"/>
+      <w:r>
+        <w:rPr>
+          <w:rFonts w:ascii="Calibri" w:hAnsi="Calibri" w:cs="Calibri"/>
+          <w:lang w:val="es-AR"/>
+        </w:rPr>
+        <w:t>” modela una conexión del cliente con el proxy, y del proxy con el servidor.</w:t>
       </w:r>
     </w:p>
     <w:p>
@@ -8065,14 +8451,78 @@
           <w:rFonts w:ascii="Calibri" w:hAnsi="Calibri" w:cs="Calibri"/>
           <w:lang w:val="es-AR"/>
         </w:rPr>
-        <w:t>En el “HttpSelectorProtocolAdmin”</w:t>
-      </w:r>
-      <w:r>
-        <w:rPr>
-          <w:rFonts w:ascii="Calibri" w:hAnsi="Calibri" w:cs="Calibri"/>
-          <w:lang w:val="es-AR"/>
-        </w:rPr>
-        <w:t xml:space="preserve"> se define el selector para un cliente PDC. De manejo parecido al “HttpSelectorProtocolClient”, tiene un mapa de SocketChannel y ChannelBuffers, en donde guarda cada conexión establecida</w:t>
+        <w:t>En el “</w:t>
+      </w:r>
+      <w:proofErr w:type="spellStart"/>
+      <w:r>
+        <w:rPr>
+          <w:rFonts w:ascii="Calibri" w:hAnsi="Calibri" w:cs="Calibri"/>
+          <w:lang w:val="es-AR"/>
+        </w:rPr>
+        <w:t>HttpSelectorProtocolAdmin</w:t>
+      </w:r>
+      <w:proofErr w:type="spellEnd"/>
+      <w:r>
+        <w:rPr>
+          <w:rFonts w:ascii="Calibri" w:hAnsi="Calibri" w:cs="Calibri"/>
+          <w:lang w:val="es-AR"/>
+        </w:rPr>
+        <w:t>”</w:t>
+      </w:r>
+      <w:r>
+        <w:rPr>
+          <w:rFonts w:ascii="Calibri" w:hAnsi="Calibri" w:cs="Calibri"/>
+          <w:lang w:val="es-AR"/>
+        </w:rPr>
+        <w:t xml:space="preserve"> se define el selector para un cliente PDC. De manejo parecido al “</w:t>
+      </w:r>
+      <w:proofErr w:type="spellStart"/>
+      <w:r>
+        <w:rPr>
+          <w:rFonts w:ascii="Calibri" w:hAnsi="Calibri" w:cs="Calibri"/>
+          <w:lang w:val="es-AR"/>
+        </w:rPr>
+        <w:t>HttpSelectorProtocolClient</w:t>
+      </w:r>
+      <w:proofErr w:type="spellEnd"/>
+      <w:r>
+        <w:rPr>
+          <w:rFonts w:ascii="Calibri" w:hAnsi="Calibri" w:cs="Calibri"/>
+          <w:lang w:val="es-AR"/>
+        </w:rPr>
+        <w:t xml:space="preserve">”, tiene un mapa de </w:t>
+      </w:r>
+      <w:proofErr w:type="spellStart"/>
+      <w:r>
+        <w:rPr>
+          <w:rFonts w:ascii="Calibri" w:hAnsi="Calibri" w:cs="Calibri"/>
+          <w:lang w:val="es-AR"/>
+        </w:rPr>
+        <w:t>SocketChannel</w:t>
+      </w:r>
+      <w:proofErr w:type="spellEnd"/>
+      <w:r>
+        <w:rPr>
+          <w:rFonts w:ascii="Calibri" w:hAnsi="Calibri" w:cs="Calibri"/>
+          <w:lang w:val="es-AR"/>
+        </w:rPr>
+        <w:t xml:space="preserve"> y </w:t>
+      </w:r>
+      <w:proofErr w:type="spellStart"/>
+      <w:r>
+        <w:rPr>
+          <w:rFonts w:ascii="Calibri" w:hAnsi="Calibri" w:cs="Calibri"/>
+          <w:lang w:val="es-AR"/>
+        </w:rPr>
+        <w:t>ChannelBuffers</w:t>
+      </w:r>
+      <w:proofErr w:type="spellEnd"/>
+      <w:r>
+        <w:rPr>
+          <w:rFonts w:ascii="Calibri" w:hAnsi="Calibri" w:cs="Calibri"/>
+          <w:lang w:val="es-AR"/>
+        </w:rPr>
+        <w:t>, en donde guarda cada conexión establecida</w:t>
       </w:r>
       <w:r>
         <w:rPr>
@@ -8101,7 +8551,39 @@
           <w:rFonts w:ascii="Calibri" w:hAnsi="Calibri" w:cs="Calibri"/>
           <w:lang w:val="es-AR"/>
         </w:rPr>
-        <w:t>“ChannelBuffers” modela una conexión del cliente con el servidor PDC, y contiene un buffer de escritura, otro de lectura y un PDCRequest en donde se va almacenando de a poco el request para poder procesarlo.</w:t>
+        <w:t>“</w:t>
+      </w:r>
+      <w:proofErr w:type="spellStart"/>
+      <w:r>
+        <w:rPr>
+          <w:rFonts w:ascii="Calibri" w:hAnsi="Calibri" w:cs="Calibri"/>
+          <w:lang w:val="es-AR"/>
+        </w:rPr>
+        <w:t>ChannelBuffers</w:t>
+      </w:r>
+      <w:proofErr w:type="spellEnd"/>
+      <w:r>
+        <w:rPr>
+          <w:rFonts w:ascii="Calibri" w:hAnsi="Calibri" w:cs="Calibri"/>
+          <w:lang w:val="es-AR"/>
+        </w:rPr>
+        <w:t xml:space="preserve">” modela una conexión del cliente con el servidor PDC, y contiene un buffer de escritura, otro de lectura y un </w:t>
+      </w:r>
+      <w:proofErr w:type="spellStart"/>
+      <w:r>
+        <w:rPr>
+          <w:rFonts w:ascii="Calibri" w:hAnsi="Calibri" w:cs="Calibri"/>
+          <w:lang w:val="es-AR"/>
+        </w:rPr>
+        <w:t>PDCRequest</w:t>
+      </w:r>
+      <w:proofErr w:type="spellEnd"/>
+      <w:r>
+        <w:rPr>
+          <w:rFonts w:ascii="Calibri" w:hAnsi="Calibri" w:cs="Calibri"/>
+          <w:lang w:val="es-AR"/>
+        </w:rPr>
+        <w:t xml:space="preserve"> en donde se va almacenando de a poco el request para poder procesarlo.</w:t>
       </w:r>
     </w:p>
     <w:p>
@@ -8141,7 +8623,25 @@
           <w:b/>
           <w:lang w:val="en-US"/>
         </w:rPr>
-        <w:t>Paquete “Parser”</w:t>
+        <w:t>Paquete “</w:t>
+      </w:r>
+      <w:proofErr w:type="spellStart"/>
+      <w:r>
+        <w:rPr>
+          <w:rFonts w:ascii="Calibri" w:hAnsi="Calibri" w:cs="Calibri"/>
+          <w:b/>
+          <w:lang w:val="en-US"/>
+        </w:rPr>
+        <w:t>Parser</w:t>
+      </w:r>
+      <w:proofErr w:type="spellEnd"/>
+      <w:r>
+        <w:rPr>
+          <w:rFonts w:ascii="Calibri" w:hAnsi="Calibri" w:cs="Calibri"/>
+          <w:b/>
+          <w:lang w:val="en-US"/>
+        </w:rPr>
+        <w:t>”</w:t>
       </w:r>
     </w:p>
     <w:p>
@@ -8161,7 +8661,25 @@
           <w:kern w:val="1"/>
           <w:lang w:val="es-AR"/>
         </w:rPr>
-        <w:t>Contiene las clases utilizadas para el parseo y construcción de paquetes HTTP y PDC</w:t>
+        <w:t xml:space="preserve">Contiene las clases utilizadas para el </w:t>
+      </w:r>
+      <w:proofErr w:type="spellStart"/>
+      <w:r>
+        <w:rPr>
+          <w:rFonts w:ascii="Calibri" w:eastAsia="Times New Roman" w:hAnsi="Calibri" w:cs="Calibri"/>
+          <w:kern w:val="1"/>
+          <w:lang w:val="es-AR"/>
+        </w:rPr>
+        <w:t>parseo</w:t>
+      </w:r>
+      <w:proofErr w:type="spellEnd"/>
+      <w:r>
+        <w:rPr>
+          <w:rFonts w:ascii="Calibri" w:eastAsia="Times New Roman" w:hAnsi="Calibri" w:cs="Calibri"/>
+          <w:kern w:val="1"/>
+          <w:lang w:val="es-AR"/>
+        </w:rPr>
+        <w:t xml:space="preserve"> y construcción de paquetes HTTP y PDC</w:t>
       </w:r>
       <w:r>
         <w:rPr>
@@ -8271,6 +8789,7 @@
         </w:rPr>
         <w:t>“</w:t>
       </w:r>
+      <w:proofErr w:type="spellStart"/>
       <w:r>
         <w:rPr>
           <w:rFonts w:ascii="Calibri" w:hAnsi="Calibri" w:cs="Calibri"/>
@@ -8278,6 +8797,7 @@
         </w:rPr>
         <w:t>Message</w:t>
       </w:r>
+      <w:proofErr w:type="spellEnd"/>
       <w:r>
         <w:rPr>
           <w:rFonts w:ascii="Calibri" w:hAnsi="Calibri" w:cs="Calibri"/>
@@ -8319,7 +8839,39 @@
           <w:rFonts w:ascii="Calibri" w:hAnsi="Calibri" w:cs="Calibri"/>
           <w:lang w:val="es-AR"/>
         </w:rPr>
-        <w:t>“HttpParser” parsea un mensaje HTTP</w:t>
+        <w:t>“</w:t>
+      </w:r>
+      <w:proofErr w:type="spellStart"/>
+      <w:r>
+        <w:rPr>
+          <w:rFonts w:ascii="Calibri" w:hAnsi="Calibri" w:cs="Calibri"/>
+          <w:lang w:val="es-AR"/>
+        </w:rPr>
+        <w:t>HttpParser</w:t>
+      </w:r>
+      <w:proofErr w:type="spellEnd"/>
+      <w:r>
+        <w:rPr>
+          <w:rFonts w:ascii="Calibri" w:hAnsi="Calibri" w:cs="Calibri"/>
+          <w:lang w:val="es-AR"/>
+        </w:rPr>
+        <w:t xml:space="preserve">” </w:t>
+      </w:r>
+      <w:proofErr w:type="spellStart"/>
+      <w:r>
+        <w:rPr>
+          <w:rFonts w:ascii="Calibri" w:hAnsi="Calibri" w:cs="Calibri"/>
+          <w:lang w:val="es-AR"/>
+        </w:rPr>
+        <w:t>parsea</w:t>
+      </w:r>
+      <w:proofErr w:type="spellEnd"/>
+      <w:r>
+        <w:rPr>
+          <w:rFonts w:ascii="Calibri" w:hAnsi="Calibri" w:cs="Calibri"/>
+          <w:lang w:val="es-AR"/>
+        </w:rPr>
+        <w:t xml:space="preserve"> un mensaje HTTP</w:t>
       </w:r>
       <w:r>
         <w:rPr>
@@ -8333,7 +8885,23 @@
           <w:rFonts w:ascii="Calibri" w:hAnsi="Calibri" w:cs="Calibri"/>
           <w:lang w:val="es-AR"/>
         </w:rPr>
-        <w:t xml:space="preserve"> y lo guarda en un HttpRequest/Response según corresponda.</w:t>
+        <w:t xml:space="preserve"> y lo guarda en un </w:t>
+      </w:r>
+      <w:proofErr w:type="spellStart"/>
+      <w:r>
+        <w:rPr>
+          <w:rFonts w:ascii="Calibri" w:hAnsi="Calibri" w:cs="Calibri"/>
+          <w:lang w:val="es-AR"/>
+        </w:rPr>
+        <w:t>HttpRequest</w:t>
+      </w:r>
+      <w:proofErr w:type="spellEnd"/>
+      <w:r>
+        <w:rPr>
+          <w:rFonts w:ascii="Calibri" w:hAnsi="Calibri" w:cs="Calibri"/>
+          <w:lang w:val="es-AR"/>
+        </w:rPr>
+        <w:t>/Response según corresponda.</w:t>
       </w:r>
     </w:p>
     <w:p>
@@ -8355,7 +8923,103 @@
           <w:rFonts w:ascii="Calibri" w:hAnsi="Calibri" w:cs="Calibri"/>
           <w:lang w:val="es-AR"/>
         </w:rPr>
-        <w:t>“AdminParser” implementa la interfaz “AdministratorParser”, y parsea un request PDC y guarda esa información en un PDCRequest. Una vez terminado de parsear, se analiza el tipo de Request y, en base a eso, se retorna un PDCResponse con la respuesta. La lógica de qué comando ejecutar se encuentra en PDCRequest.</w:t>
+        <w:t>“</w:t>
+      </w:r>
+      <w:proofErr w:type="spellStart"/>
+      <w:r>
+        <w:rPr>
+          <w:rFonts w:ascii="Calibri" w:hAnsi="Calibri" w:cs="Calibri"/>
+          <w:lang w:val="es-AR"/>
+        </w:rPr>
+        <w:t>AdminParser</w:t>
+      </w:r>
+      <w:proofErr w:type="spellEnd"/>
+      <w:r>
+        <w:rPr>
+          <w:rFonts w:ascii="Calibri" w:hAnsi="Calibri" w:cs="Calibri"/>
+          <w:lang w:val="es-AR"/>
+        </w:rPr>
+        <w:t>” implementa la interfaz “</w:t>
+      </w:r>
+      <w:proofErr w:type="spellStart"/>
+      <w:r>
+        <w:rPr>
+          <w:rFonts w:ascii="Calibri" w:hAnsi="Calibri" w:cs="Calibri"/>
+          <w:lang w:val="es-AR"/>
+        </w:rPr>
+        <w:t>AdministratorParser</w:t>
+      </w:r>
+      <w:proofErr w:type="spellEnd"/>
+      <w:r>
+        <w:rPr>
+          <w:rFonts w:ascii="Calibri" w:hAnsi="Calibri" w:cs="Calibri"/>
+          <w:lang w:val="es-AR"/>
+        </w:rPr>
+        <w:t xml:space="preserve">”, y </w:t>
+      </w:r>
+      <w:proofErr w:type="spellStart"/>
+      <w:r>
+        <w:rPr>
+          <w:rFonts w:ascii="Calibri" w:hAnsi="Calibri" w:cs="Calibri"/>
+          <w:lang w:val="es-AR"/>
+        </w:rPr>
+        <w:t>parsea</w:t>
+      </w:r>
+      <w:proofErr w:type="spellEnd"/>
+      <w:r>
+        <w:rPr>
+          <w:rFonts w:ascii="Calibri" w:hAnsi="Calibri" w:cs="Calibri"/>
+          <w:lang w:val="es-AR"/>
+        </w:rPr>
+        <w:t xml:space="preserve"> un request PDC y guarda esa información en un </w:t>
+      </w:r>
+      <w:proofErr w:type="spellStart"/>
+      <w:r>
+        <w:rPr>
+          <w:rFonts w:ascii="Calibri" w:hAnsi="Calibri" w:cs="Calibri"/>
+          <w:lang w:val="es-AR"/>
+        </w:rPr>
+        <w:t>PDCRequest</w:t>
+      </w:r>
+      <w:proofErr w:type="spellEnd"/>
+      <w:r>
+        <w:rPr>
+          <w:rFonts w:ascii="Calibri" w:hAnsi="Calibri" w:cs="Calibri"/>
+          <w:lang w:val="es-AR"/>
+        </w:rPr>
+        <w:t xml:space="preserve">. Una vez terminado de parsear, se analiza el tipo de Request y, en base a eso, se retorna un </w:t>
+      </w:r>
+      <w:proofErr w:type="spellStart"/>
+      <w:r>
+        <w:rPr>
+          <w:rFonts w:ascii="Calibri" w:hAnsi="Calibri" w:cs="Calibri"/>
+          <w:lang w:val="es-AR"/>
+        </w:rPr>
+        <w:t>PDCResponse</w:t>
+      </w:r>
+      <w:proofErr w:type="spellEnd"/>
+      <w:r>
+        <w:rPr>
+          <w:rFonts w:ascii="Calibri" w:hAnsi="Calibri" w:cs="Calibri"/>
+          <w:lang w:val="es-AR"/>
+        </w:rPr>
+        <w:t xml:space="preserve"> con la respuesta. La lógica de qué comando ejecutar se encuentra en </w:t>
+      </w:r>
+      <w:proofErr w:type="spellStart"/>
+      <w:r>
+        <w:rPr>
+          <w:rFonts w:ascii="Calibri" w:hAnsi="Calibri" w:cs="Calibri"/>
+          <w:lang w:val="es-AR"/>
+        </w:rPr>
+        <w:t>PDCRequest</w:t>
+      </w:r>
+      <w:proofErr w:type="spellEnd"/>
+      <w:r>
+        <w:rPr>
+          <w:rFonts w:ascii="Calibri" w:hAnsi="Calibri" w:cs="Calibri"/>
+          <w:lang w:val="es-AR"/>
+        </w:rPr>
+        <w:t>.</w:t>
       </w:r>
     </w:p>
     <w:p>
@@ -8396,7 +9060,25 @@
           <w:lang w:val="en-US"/>
         </w:rPr>
         <w:lastRenderedPageBreak/>
-        <w:t>Paquete “Filters”</w:t>
+        <w:t>Paquete “</w:t>
+      </w:r>
+      <w:proofErr w:type="spellStart"/>
+      <w:r>
+        <w:rPr>
+          <w:rFonts w:ascii="Calibri" w:hAnsi="Calibri" w:cs="Calibri"/>
+          <w:b/>
+          <w:lang w:val="en-US"/>
+        </w:rPr>
+        <w:t>Filters</w:t>
+      </w:r>
+      <w:proofErr w:type="spellEnd"/>
+      <w:r>
+        <w:rPr>
+          <w:rFonts w:ascii="Calibri" w:hAnsi="Calibri" w:cs="Calibri"/>
+          <w:b/>
+          <w:lang w:val="en-US"/>
+        </w:rPr>
+        <w:t>”</w:t>
       </w:r>
     </w:p>
     <w:p>
@@ -8418,7 +9100,55 @@
           <w:rFonts w:ascii="Calibri" w:hAnsi="Calibri" w:cs="Calibri"/>
           <w:lang w:val="es-AR"/>
         </w:rPr>
-        <w:t>Contiene a “StatisticsFilter”, que se encarga de acumular y los datos necesarios para las estadísticas; y a “TransformationFilter”, que se encarga de realizar la tranformación de text/plain al formato 133t.</w:t>
+        <w:t>Contiene a “</w:t>
+      </w:r>
+      <w:proofErr w:type="spellStart"/>
+      <w:r>
+        <w:rPr>
+          <w:rFonts w:ascii="Calibri" w:hAnsi="Calibri" w:cs="Calibri"/>
+          <w:lang w:val="es-AR"/>
+        </w:rPr>
+        <w:t>StatisticsFilter</w:t>
+      </w:r>
+      <w:proofErr w:type="spellEnd"/>
+      <w:r>
+        <w:rPr>
+          <w:rFonts w:ascii="Calibri" w:hAnsi="Calibri" w:cs="Calibri"/>
+          <w:lang w:val="es-AR"/>
+        </w:rPr>
+        <w:t>”, que se encarga de acumular y los datos necesarios para las estadísticas; y a “</w:t>
+      </w:r>
+      <w:proofErr w:type="spellStart"/>
+      <w:r>
+        <w:rPr>
+          <w:rFonts w:ascii="Calibri" w:hAnsi="Calibri" w:cs="Calibri"/>
+          <w:lang w:val="es-AR"/>
+        </w:rPr>
+        <w:t>TransformationFilter</w:t>
+      </w:r>
+      <w:proofErr w:type="spellEnd"/>
+      <w:r>
+        <w:rPr>
+          <w:rFonts w:ascii="Calibri" w:hAnsi="Calibri" w:cs="Calibri"/>
+          <w:lang w:val="es-AR"/>
+        </w:rPr>
+        <w:t xml:space="preserve">”, que se encarga de realizar la </w:t>
+      </w:r>
+      <w:proofErr w:type="spellStart"/>
+      <w:r>
+        <w:rPr>
+          <w:rFonts w:ascii="Calibri" w:hAnsi="Calibri" w:cs="Calibri"/>
+          <w:lang w:val="es-AR"/>
+        </w:rPr>
+        <w:t>tranformación</w:t>
+      </w:r>
+      <w:proofErr w:type="spellEnd"/>
+      <w:r>
+        <w:rPr>
+          <w:rFonts w:ascii="Calibri" w:hAnsi="Calibri" w:cs="Calibri"/>
+          <w:lang w:val="es-AR"/>
+        </w:rPr>
+        <w:t xml:space="preserve"> de text/plain al formato 133t.</w:t>
       </w:r>
     </w:p>
     <w:p>
@@ -8458,7 +9188,25 @@
           <w:b/>
           <w:lang w:val="en-US"/>
         </w:rPr>
-        <w:t>Paquete “Executors”</w:t>
+        <w:t>Paquete “</w:t>
+      </w:r>
+      <w:proofErr w:type="spellStart"/>
+      <w:r>
+        <w:rPr>
+          <w:rFonts w:ascii="Calibri" w:hAnsi="Calibri" w:cs="Calibri"/>
+          <w:b/>
+          <w:lang w:val="en-US"/>
+        </w:rPr>
+        <w:t>Executors</w:t>
+      </w:r>
+      <w:proofErr w:type="spellEnd"/>
+      <w:r>
+        <w:rPr>
+          <w:rFonts w:ascii="Calibri" w:hAnsi="Calibri" w:cs="Calibri"/>
+          <w:b/>
+          <w:lang w:val="en-US"/>
+        </w:rPr>
+        <w:t>”</w:t>
       </w:r>
     </w:p>
     <w:p>
@@ -8565,12 +9313,85 @@
           <w:lang w:val="es-AR"/>
         </w:rPr>
       </w:pPr>
+      <w:proofErr w:type="spellStart"/>
       <w:r>
         <w:rPr>
           <w:rFonts w:asciiTheme="minorHAnsi" w:hAnsiTheme="minorHAnsi" w:cstheme="minorHAnsi"/>
           <w:lang w:val="es-AR"/>
         </w:rPr>
-        <w:t>AuthService permite autenticarse, GetCommandExecutor permite obtener valores de los Filter (Statistics y Transformation, mencionado anteriormente).</w:t>
+        <w:t>AuthService</w:t>
+      </w:r>
+      <w:proofErr w:type="spellEnd"/>
+      <w:r>
+        <w:rPr>
+          <w:rFonts w:asciiTheme="minorHAnsi" w:hAnsiTheme="minorHAnsi" w:cstheme="minorHAnsi"/>
+          <w:lang w:val="es-AR"/>
+        </w:rPr>
+        <w:t xml:space="preserve"> permite autenticarse, </w:t>
+      </w:r>
+      <w:proofErr w:type="spellStart"/>
+      <w:r>
+        <w:rPr>
+          <w:rFonts w:asciiTheme="minorHAnsi" w:hAnsiTheme="minorHAnsi" w:cstheme="minorHAnsi"/>
+          <w:lang w:val="es-AR"/>
+        </w:rPr>
+        <w:t>GetCommandExecutor</w:t>
+      </w:r>
+      <w:proofErr w:type="spellEnd"/>
+      <w:r>
+        <w:rPr>
+          <w:rFonts w:asciiTheme="minorHAnsi" w:hAnsiTheme="minorHAnsi" w:cstheme="minorHAnsi"/>
+          <w:lang w:val="es-AR"/>
+        </w:rPr>
+        <w:t xml:space="preserve"> permite obtener valores de los </w:t>
+      </w:r>
+      <w:proofErr w:type="spellStart"/>
+      <w:r>
+        <w:rPr>
+          <w:rFonts w:asciiTheme="minorHAnsi" w:hAnsiTheme="minorHAnsi" w:cstheme="minorHAnsi"/>
+          <w:lang w:val="es-AR"/>
+        </w:rPr>
+        <w:t>Filter</w:t>
+      </w:r>
+      <w:proofErr w:type="spellEnd"/>
+      <w:r>
+        <w:rPr>
+          <w:rFonts w:asciiTheme="minorHAnsi" w:hAnsiTheme="minorHAnsi" w:cstheme="minorHAnsi"/>
+          <w:lang w:val="es-AR"/>
+        </w:rPr>
+        <w:t xml:space="preserve"> (</w:t>
+      </w:r>
+      <w:proofErr w:type="spellStart"/>
+      <w:r>
+        <w:rPr>
+          <w:rFonts w:asciiTheme="minorHAnsi" w:hAnsiTheme="minorHAnsi" w:cstheme="minorHAnsi"/>
+          <w:lang w:val="es-AR"/>
+        </w:rPr>
+        <w:t>Statistics</w:t>
+      </w:r>
+      <w:proofErr w:type="spellEnd"/>
+      <w:r>
+        <w:rPr>
+          <w:rFonts w:asciiTheme="minorHAnsi" w:hAnsiTheme="minorHAnsi" w:cstheme="minorHAnsi"/>
+          <w:lang w:val="es-AR"/>
+        </w:rPr>
+        <w:t xml:space="preserve"> y </w:t>
+      </w:r>
+      <w:proofErr w:type="spellStart"/>
+      <w:r>
+        <w:rPr>
+          <w:rFonts w:asciiTheme="minorHAnsi" w:hAnsiTheme="minorHAnsi" w:cstheme="minorHAnsi"/>
+          <w:lang w:val="es-AR"/>
+        </w:rPr>
+        <w:t>Transformation</w:t>
+      </w:r>
+      <w:proofErr w:type="spellEnd"/>
+      <w:r>
+        <w:rPr>
+          <w:rFonts w:asciiTheme="minorHAnsi" w:hAnsiTheme="minorHAnsi" w:cstheme="minorHAnsi"/>
+          <w:lang w:val="es-AR"/>
+        </w:rPr>
+        <w:t>, mencionado anteriormente).</w:t>
       </w:r>
     </w:p>
     <w:p>
@@ -8610,7 +9431,25 @@
           <w:b/>
           <w:lang w:val="es-AR"/>
         </w:rPr>
-        <w:t>Paquete “Configurations”</w:t>
+        <w:t>Paquete “</w:t>
+      </w:r>
+      <w:proofErr w:type="spellStart"/>
+      <w:r>
+        <w:rPr>
+          <w:rFonts w:ascii="Calibri" w:hAnsi="Calibri" w:cs="Calibri"/>
+          <w:b/>
+          <w:lang w:val="es-AR"/>
+        </w:rPr>
+        <w:t>Configurations</w:t>
+      </w:r>
+      <w:proofErr w:type="spellEnd"/>
+      <w:r>
+        <w:rPr>
+          <w:rFonts w:ascii="Calibri" w:hAnsi="Calibri" w:cs="Calibri"/>
+          <w:b/>
+          <w:lang w:val="es-AR"/>
+        </w:rPr>
+        <w:t>”</w:t>
       </w:r>
     </w:p>
     <w:p>
@@ -8632,7 +9471,23 @@
           <w:rFonts w:ascii="Calibri" w:hAnsi="Calibri" w:cs="Calibri"/>
           <w:lang w:val="es-AR"/>
         </w:rPr>
-        <w:t xml:space="preserve">Contiene aquellas clases encargadas de manejar las propiedades de configuración. “PortConfiguration” </w:t>
+        <w:t>Contiene aquellas clases encargadas de manejar las propiedades de configuración. “</w:t>
+      </w:r>
+      <w:proofErr w:type="spellStart"/>
+      <w:r>
+        <w:rPr>
+          <w:rFonts w:ascii="Calibri" w:hAnsi="Calibri" w:cs="Calibri"/>
+          <w:lang w:val="es-AR"/>
+        </w:rPr>
+        <w:t>PortConfiguration</w:t>
+      </w:r>
+      <w:proofErr w:type="spellEnd"/>
+      <w:r>
+        <w:rPr>
+          <w:rFonts w:ascii="Calibri" w:hAnsi="Calibri" w:cs="Calibri"/>
+          <w:lang w:val="es-AR"/>
+        </w:rPr>
+        <w:t xml:space="preserve">” </w:t>
       </w:r>
       <w:r>
         <w:rPr>
@@ -8646,21 +9501,62 @@
           <w:rFonts w:ascii="Calibri" w:hAnsi="Calibri" w:cs="Calibri"/>
           <w:lang w:val="es-AR"/>
         </w:rPr>
-        <w:t xml:space="preserve"> y el usuario y contraseña para loggearse</w:t>
-      </w:r>
-      <w:r>
-        <w:rPr>
-          <w:rFonts w:ascii="Calibri" w:hAnsi="Calibri" w:cs="Calibri"/>
-          <w:lang w:val="es-AR"/>
-        </w:rPr>
-        <w:t>, almacenados en el archivo “portConfiguration.properties” del mismo paquete.</w:t>
-      </w:r>
-      <w:r>
-        <w:rPr>
-          <w:rFonts w:ascii="Calibri" w:hAnsi="Calibri" w:cs="Calibri"/>
-          <w:lang w:val="es-AR"/>
-        </w:rPr>
-        <w:t xml:space="preserve"> “ConfigurationCommands” obtiene los datos de</w:t>
+        <w:t xml:space="preserve"> y el usuario y contraseña para </w:t>
+      </w:r>
+      <w:proofErr w:type="spellStart"/>
+      <w:r>
+        <w:rPr>
+          <w:rFonts w:ascii="Calibri" w:hAnsi="Calibri" w:cs="Calibri"/>
+          <w:lang w:val="es-AR"/>
+        </w:rPr>
+        <w:t>loggearse</w:t>
+      </w:r>
+      <w:proofErr w:type="spellEnd"/>
+      <w:r>
+        <w:rPr>
+          <w:rFonts w:ascii="Calibri" w:hAnsi="Calibri" w:cs="Calibri"/>
+          <w:lang w:val="es-AR"/>
+        </w:rPr>
+        <w:t>, almacenados en el archivo “</w:t>
+      </w:r>
+      <w:proofErr w:type="spellStart"/>
+      <w:r>
+        <w:rPr>
+          <w:rFonts w:ascii="Calibri" w:hAnsi="Calibri" w:cs="Calibri"/>
+          <w:lang w:val="es-AR"/>
+        </w:rPr>
+        <w:t>portConfiguration.properties</w:t>
+      </w:r>
+      <w:proofErr w:type="spellEnd"/>
+      <w:r>
+        <w:rPr>
+          <w:rFonts w:ascii="Calibri" w:hAnsi="Calibri" w:cs="Calibri"/>
+          <w:lang w:val="es-AR"/>
+        </w:rPr>
+        <w:t>” del mismo paquete.</w:t>
+      </w:r>
+      <w:r>
+        <w:rPr>
+          <w:rFonts w:ascii="Calibri" w:hAnsi="Calibri" w:cs="Calibri"/>
+          <w:lang w:val="es-AR"/>
+        </w:rPr>
+        <w:t xml:space="preserve"> “</w:t>
+      </w:r>
+      <w:proofErr w:type="spellStart"/>
+      <w:r>
+        <w:rPr>
+          <w:rFonts w:ascii="Calibri" w:hAnsi="Calibri" w:cs="Calibri"/>
+          <w:lang w:val="es-AR"/>
+        </w:rPr>
+        <w:t>ConfigurationCommands</w:t>
+      </w:r>
+      <w:proofErr w:type="spellEnd"/>
+      <w:r>
+        <w:rPr>
+          <w:rFonts w:ascii="Calibri" w:hAnsi="Calibri" w:cs="Calibri"/>
+          <w:lang w:val="es-AR"/>
+        </w:rPr>
+        <w:t>” obtiene los datos de</w:t>
       </w:r>
       <w:r>
         <w:rPr>
@@ -8674,7 +9570,55 @@
           <w:rFonts w:ascii="Calibri" w:hAnsi="Calibri" w:cs="Calibri"/>
           <w:lang w:val="es-AR"/>
         </w:rPr>
-        <w:t>sformaciones, etc, del archivo “parsedCommands.properties”, del paquete resources.</w:t>
+        <w:t xml:space="preserve">sformaciones, </w:t>
+      </w:r>
+      <w:proofErr w:type="spellStart"/>
+      <w:r>
+        <w:rPr>
+          <w:rFonts w:ascii="Calibri" w:hAnsi="Calibri" w:cs="Calibri"/>
+          <w:lang w:val="es-AR"/>
+        </w:rPr>
+        <w:t>etc</w:t>
+      </w:r>
+      <w:proofErr w:type="spellEnd"/>
+      <w:r>
+        <w:rPr>
+          <w:rFonts w:ascii="Calibri" w:hAnsi="Calibri" w:cs="Calibri"/>
+          <w:lang w:val="es-AR"/>
+        </w:rPr>
+        <w:t>, del archivo “</w:t>
+      </w:r>
+      <w:proofErr w:type="spellStart"/>
+      <w:r>
+        <w:rPr>
+          <w:rFonts w:ascii="Calibri" w:hAnsi="Calibri" w:cs="Calibri"/>
+          <w:lang w:val="es-AR"/>
+        </w:rPr>
+        <w:t>parsedCommands.properties</w:t>
+      </w:r>
+      <w:proofErr w:type="spellEnd"/>
+      <w:r>
+        <w:rPr>
+          <w:rFonts w:ascii="Calibri" w:hAnsi="Calibri" w:cs="Calibri"/>
+          <w:lang w:val="es-AR"/>
+        </w:rPr>
+        <w:t xml:space="preserve">”, del paquete </w:t>
+      </w:r>
+      <w:proofErr w:type="spellStart"/>
+      <w:r>
+        <w:rPr>
+          <w:rFonts w:ascii="Calibri" w:hAnsi="Calibri" w:cs="Calibri"/>
+          <w:lang w:val="es-AR"/>
+        </w:rPr>
+        <w:t>resources</w:t>
+      </w:r>
+      <w:proofErr w:type="spellEnd"/>
+      <w:r>
+        <w:rPr>
+          <w:rFonts w:ascii="Calibri" w:hAnsi="Calibri" w:cs="Calibri"/>
+          <w:lang w:val="es-AR"/>
+        </w:rPr>
+        <w:t>.</w:t>
       </w:r>
     </w:p>
     <w:p>
@@ -8714,7 +9658,25 @@
           <w:b/>
           <w:lang w:val="en-US"/>
         </w:rPr>
-        <w:t>Paquete “Logger”</w:t>
+        <w:t>Paquete “</w:t>
+      </w:r>
+      <w:proofErr w:type="spellStart"/>
+      <w:r>
+        <w:rPr>
+          <w:rFonts w:ascii="Calibri" w:hAnsi="Calibri" w:cs="Calibri"/>
+          <w:b/>
+          <w:lang w:val="en-US"/>
+        </w:rPr>
+        <w:t>Logger</w:t>
+      </w:r>
+      <w:proofErr w:type="spellEnd"/>
+      <w:r>
+        <w:rPr>
+          <w:rFonts w:ascii="Calibri" w:hAnsi="Calibri" w:cs="Calibri"/>
+          <w:b/>
+          <w:lang w:val="en-US"/>
+        </w:rPr>
+        <w:t>”</w:t>
       </w:r>
     </w:p>
     <w:p>
@@ -8736,7 +9698,71 @@
           <w:rFonts w:ascii="Calibri" w:hAnsi="Calibri" w:cs="Calibri"/>
           <w:lang w:val="es-AR"/>
         </w:rPr>
-        <w:t>Contiene una única clase llamada “HTTPProxyLogger”,  encargada de escribir los logs en el archivo “logs/log.out” (ubicado dentro del proyecto). Para esto se utilizó la librería “sfl4” (autorizada por la cátedra), debido a su practicidad.</w:t>
+        <w:t>Contiene una única clase llamada “</w:t>
+      </w:r>
+      <w:proofErr w:type="spellStart"/>
+      <w:r>
+        <w:rPr>
+          <w:rFonts w:ascii="Calibri" w:hAnsi="Calibri" w:cs="Calibri"/>
+          <w:lang w:val="es-AR"/>
+        </w:rPr>
+        <w:t>HTTPProxyLogger</w:t>
+      </w:r>
+      <w:proofErr w:type="spellEnd"/>
+      <w:r>
+        <w:rPr>
+          <w:rFonts w:ascii="Calibri" w:hAnsi="Calibri" w:cs="Calibri"/>
+          <w:lang w:val="es-AR"/>
+        </w:rPr>
+        <w:t xml:space="preserve">”,  encargada de escribir los </w:t>
+      </w:r>
+      <w:proofErr w:type="spellStart"/>
+      <w:r>
+        <w:rPr>
+          <w:rFonts w:ascii="Calibri" w:hAnsi="Calibri" w:cs="Calibri"/>
+          <w:lang w:val="es-AR"/>
+        </w:rPr>
+        <w:t>logs</w:t>
+      </w:r>
+      <w:proofErr w:type="spellEnd"/>
+      <w:r>
+        <w:rPr>
+          <w:rFonts w:ascii="Calibri" w:hAnsi="Calibri" w:cs="Calibri"/>
+          <w:lang w:val="es-AR"/>
+        </w:rPr>
+        <w:t xml:space="preserve"> en el archivo “</w:t>
+      </w:r>
+      <w:proofErr w:type="spellStart"/>
+      <w:r>
+        <w:rPr>
+          <w:rFonts w:ascii="Calibri" w:hAnsi="Calibri" w:cs="Calibri"/>
+          <w:lang w:val="es-AR"/>
+        </w:rPr>
+        <w:t>logs</w:t>
+      </w:r>
+      <w:proofErr w:type="spellEnd"/>
+      <w:r>
+        <w:rPr>
+          <w:rFonts w:ascii="Calibri" w:hAnsi="Calibri" w:cs="Calibri"/>
+          <w:lang w:val="es-AR"/>
+        </w:rPr>
+        <w:t>/</w:t>
+      </w:r>
+      <w:proofErr w:type="spellStart"/>
+      <w:r>
+        <w:rPr>
+          <w:rFonts w:ascii="Calibri" w:hAnsi="Calibri" w:cs="Calibri"/>
+          <w:lang w:val="es-AR"/>
+        </w:rPr>
+        <w:t>log.out</w:t>
+      </w:r>
+      <w:proofErr w:type="spellEnd"/>
+      <w:r>
+        <w:rPr>
+          <w:rFonts w:ascii="Calibri" w:hAnsi="Calibri" w:cs="Calibri"/>
+          <w:lang w:val="es-AR"/>
+        </w:rPr>
+        <w:t>” (ubicado dentro del proyecto). Para esto se utilizó la librería “sfl4” (autorizada por la cátedra), debido a su practicidad.</w:t>
       </w:r>
     </w:p>
     <w:p>
@@ -8946,7 +9972,39 @@
           <w:rFonts w:ascii="Calibri" w:hAnsi="Calibri" w:cs="Calibri"/>
           <w:lang w:val="es-AR"/>
         </w:rPr>
-        <w:t xml:space="preserve">Con respecto a la implementación de los parsers, primero habíamos hecho parsers orientados a línea de texto (debido a que, tanto HTTP como PDC son de esa manera) pero, </w:t>
+        <w:t xml:space="preserve">Con respecto a la implementación de los </w:t>
+      </w:r>
+      <w:proofErr w:type="spellStart"/>
+      <w:r>
+        <w:rPr>
+          <w:rFonts w:ascii="Calibri" w:hAnsi="Calibri" w:cs="Calibri"/>
+          <w:lang w:val="es-AR"/>
+        </w:rPr>
+        <w:t>parsers</w:t>
+      </w:r>
+      <w:proofErr w:type="spellEnd"/>
+      <w:r>
+        <w:rPr>
+          <w:rFonts w:ascii="Calibri" w:hAnsi="Calibri" w:cs="Calibri"/>
+          <w:lang w:val="es-AR"/>
+        </w:rPr>
+        <w:t xml:space="preserve">, primero habíamos hecho </w:t>
+      </w:r>
+      <w:proofErr w:type="spellStart"/>
+      <w:r>
+        <w:rPr>
+          <w:rFonts w:ascii="Calibri" w:hAnsi="Calibri" w:cs="Calibri"/>
+          <w:lang w:val="es-AR"/>
+        </w:rPr>
+        <w:t>parsers</w:t>
+      </w:r>
+      <w:proofErr w:type="spellEnd"/>
+      <w:r>
+        <w:rPr>
+          <w:rFonts w:ascii="Calibri" w:hAnsi="Calibri" w:cs="Calibri"/>
+          <w:lang w:val="es-AR"/>
+        </w:rPr>
+        <w:t xml:space="preserve"> orientados a línea de texto (debido a que, tanto HTTP como PDC son de esa manera) pero, </w:t>
       </w:r>
       <w:r>
         <w:rPr>
@@ -8960,7 +10018,23 @@
           <w:rFonts w:ascii="Calibri" w:hAnsi="Calibri" w:cs="Calibri"/>
           <w:lang w:val="es-AR"/>
         </w:rPr>
-        <w:t xml:space="preserve"> que las conexiones que se establecen son TCP (y éste es un protocolo orientado a bytes), decidimos cambiar dichos parsers por otros orientados a bytes.</w:t>
+        <w:t xml:space="preserve"> que las conexiones que se establecen son TCP (y éste es un protocolo orientado a bytes), decidimos cambiar dichos </w:t>
+      </w:r>
+      <w:proofErr w:type="spellStart"/>
+      <w:r>
+        <w:rPr>
+          <w:rFonts w:ascii="Calibri" w:hAnsi="Calibri" w:cs="Calibri"/>
+          <w:lang w:val="es-AR"/>
+        </w:rPr>
+        <w:t>parsers</w:t>
+      </w:r>
+      <w:proofErr w:type="spellEnd"/>
+      <w:r>
+        <w:rPr>
+          <w:rFonts w:ascii="Calibri" w:hAnsi="Calibri" w:cs="Calibri"/>
+          <w:lang w:val="es-AR"/>
+        </w:rPr>
+        <w:t xml:space="preserve"> por otros orientados a bytes.</w:t>
       </w:r>
     </w:p>
     <w:p>
@@ -9029,7 +10103,23 @@
           <w:rFonts w:ascii="Calibri" w:hAnsi="Calibri" w:cs="Calibri"/>
           <w:lang w:val="es-AR"/>
         </w:rPr>
-        <w:t xml:space="preserve">La principal limitación encontrada en la aplicación es el manejo de los paquetes “chunked”, es decir, aquellos en donde la información viene fragmentada. </w:t>
+        <w:t>La principal limitación encontrada en la aplicación es el manejo de los paquetes “</w:t>
+      </w:r>
+      <w:proofErr w:type="spellStart"/>
+      <w:r>
+        <w:rPr>
+          <w:rFonts w:ascii="Calibri" w:hAnsi="Calibri" w:cs="Calibri"/>
+          <w:lang w:val="es-AR"/>
+        </w:rPr>
+        <w:t>chunked</w:t>
+      </w:r>
+      <w:proofErr w:type="spellEnd"/>
+      <w:r>
+        <w:rPr>
+          <w:rFonts w:ascii="Calibri" w:hAnsi="Calibri" w:cs="Calibri"/>
+          <w:lang w:val="es-AR"/>
+        </w:rPr>
+        <w:t xml:space="preserve">”, es decir, aquellos en donde la información viene fragmentada. </w:t>
       </w:r>
       <w:r>
         <w:rPr>
@@ -9073,7 +10163,23 @@
           <w:rFonts w:ascii="Calibri" w:hAnsi="Calibri" w:cs="Calibri"/>
           <w:lang w:val="es-AR"/>
         </w:rPr>
-        <w:t>Otra limitación se basa en que el throughput es bastante modesto.</w:t>
+        <w:t xml:space="preserve">Otra limitación se basa en que el </w:t>
+      </w:r>
+      <w:proofErr w:type="spellStart"/>
+      <w:r>
+        <w:rPr>
+          <w:rFonts w:ascii="Calibri" w:hAnsi="Calibri" w:cs="Calibri"/>
+          <w:lang w:val="es-AR"/>
+        </w:rPr>
+        <w:t>throughput</w:t>
+      </w:r>
+      <w:proofErr w:type="spellEnd"/>
+      <w:r>
+        <w:rPr>
+          <w:rFonts w:ascii="Calibri" w:hAnsi="Calibri" w:cs="Calibri"/>
+          <w:lang w:val="es-AR"/>
+        </w:rPr>
+        <w:t xml:space="preserve"> es bastante modesto.</w:t>
       </w:r>
     </w:p>
     <w:p>
@@ -9246,6 +10352,67 @@
     <w:p>
       <w:pPr>
         <w:pStyle w:val="Prrafodelista11"/>
+        <w:numPr>
+          <w:ilvl w:val="0"/>
+          <w:numId w:val="42"/>
+        </w:numPr>
+        <w:tabs>
+          <w:tab w:val="clear" w:pos="709"/>
+          <w:tab w:val="left" w:pos="426"/>
+        </w:tabs>
+        <w:spacing w:line="360" w:lineRule="auto"/>
+        <w:jc w:val="both"/>
+        <w:rPr>
+          <w:rFonts w:ascii="Calibri" w:hAnsi="Calibri" w:cs="Calibri"/>
+          <w:lang w:val="es-AR"/>
+        </w:rPr>
+      </w:pPr>
+      <w:r>
+        <w:rPr>
+          <w:rFonts w:ascii="Calibri" w:hAnsi="Calibri" w:cs="Calibri"/>
+          <w:lang w:val="es-AR"/>
+        </w:rPr>
+        <w:t xml:space="preserve">Usando el navegador Google Chrome y habiendo configurado al proxy, ir a la página </w:t>
+      </w:r>
+      <w:r>
+        <w:rPr>
+          <w:rFonts w:ascii="Calibri" w:hAnsi="Calibri" w:cs="Calibri"/>
+          <w:lang w:val="es-AR"/>
+        </w:rPr>
+        <w:t>www.albahaka.com.ar</w:t>
+      </w:r>
+      <w:r>
+        <w:rPr>
+          <w:rFonts w:ascii="Calibri" w:hAnsi="Calibri" w:cs="Calibri"/>
+          <w:lang w:val="es-AR"/>
+        </w:rPr>
+        <w:t>.</w:t>
+      </w:r>
+    </w:p>
+    <w:p>
+      <w:pPr>
+        <w:pStyle w:val="Prrafodelista11"/>
+        <w:numPr>
+          <w:ilvl w:val="0"/>
+          <w:numId w:val="42"/>
+        </w:numPr>
+        <w:tabs>
+          <w:tab w:val="clear" w:pos="709"/>
+          <w:tab w:val="left" w:pos="426"/>
+        </w:tabs>
+        <w:spacing w:line="360" w:lineRule="auto"/>
+        <w:jc w:val="both"/>
+        <w:rPr>
+          <w:rFonts w:ascii="Calibri" w:hAnsi="Calibri" w:cs="Calibri"/>
+          <w:lang w:val="es-AR"/>
+        </w:rPr>
+      </w:pPr>
+      <w:bookmarkStart w:id="0" w:name="_GoBack"/>
+      <w:bookmarkEnd w:id="0"/>
+    </w:p>
+    <w:p>
+      <w:pPr>
+        <w:pStyle w:val="Prrafodelista11"/>
         <w:tabs>
           <w:tab w:val="clear" w:pos="709"/>
           <w:tab w:val="left" w:pos="426"/>
@@ -9342,7 +10509,15 @@
           <w:rFonts w:ascii="Calibri" w:hAnsi="Calibri" w:cs="Calibri"/>
           <w:lang w:val="es-AR"/>
         </w:rPr>
-        <w:t>ginx, que sirva un recurso cuyos valores sean conocidos para probar la correctitud del procesamiento de los request/response que atraviesen al proxy. En el caso de accesos, se medirá en base a la cantidad de sitios accedidos diferentes. La cantidad de bytes transferidos</w:t>
+        <w:t xml:space="preserve">ginx, que sirva un recurso cuyos </w:t>
+      </w:r>
+      <w:r>
+        <w:rPr>
+          <w:rFonts w:ascii="Calibri" w:hAnsi="Calibri" w:cs="Calibri"/>
+          <w:lang w:val="es-AR"/>
+        </w:rPr>
+        <w:lastRenderedPageBreak/>
+        <w:t>valores sean conocidos para probar la correctitud del procesamiento de los request/response que atraviesen al proxy. En el caso de accesos, se medirá en base a la cantidad de sitios accedidos diferentes. La cantidad de bytes transferidos</w:t>
       </w:r>
       <w:r>
         <w:rPr>
@@ -9363,15 +10538,7 @@
           <w:rFonts w:ascii="Calibri" w:hAnsi="Calibri" w:cs="Calibri"/>
           <w:lang w:val="es-AR"/>
         </w:rPr>
-        <w:t xml:space="preserve"> por el </w:t>
-      </w:r>
-      <w:r>
-        <w:rPr>
-          <w:rFonts w:ascii="Calibri" w:hAnsi="Calibri" w:cs="Calibri"/>
-          <w:lang w:val="es-AR"/>
-        </w:rPr>
-        <w:lastRenderedPageBreak/>
-        <w:t>servidor proxy</w:t>
+        <w:t xml:space="preserve"> por el servidor proxy</w:t>
       </w:r>
       <w:r>
         <w:rPr>
@@ -9722,6 +10889,7 @@
         <w:sz w:val="20"/>
       </w:rPr>
     </w:pPr>
+    <w:proofErr w:type="gramStart"/>
     <w:r>
       <w:rPr>
         <w:rFonts w:asciiTheme="minorHAnsi" w:hAnsiTheme="minorHAnsi" w:cstheme="minorHAnsi"/>
@@ -9746,6 +10914,7 @@
       </w:rPr>
       <w:t>DE</w:t>
     </w:r>
+    <w:proofErr w:type="gramEnd"/>
     <w:r>
       <w:rPr>
         <w:rFonts w:asciiTheme="minorHAnsi" w:hAnsiTheme="minorHAnsi" w:cstheme="minorHAnsi"/>
@@ -9776,13 +10945,23 @@
         <w:i/>
       </w:rPr>
     </w:pPr>
+    <w:proofErr w:type="gramStart"/>
     <w:r>
       <w:rPr>
         <w:rFonts w:asciiTheme="minorHAnsi" w:hAnsiTheme="minorHAnsi" w:cstheme="minorHAnsi"/>
         <w:b/>
         <w:sz w:val="20"/>
       </w:rPr>
-      <w:t>TPE  2013/2</w:t>
+      <w:t>TPE  2013</w:t>
+    </w:r>
+    <w:proofErr w:type="gramEnd"/>
+    <w:r>
+      <w:rPr>
+        <w:rFonts w:asciiTheme="minorHAnsi" w:hAnsiTheme="minorHAnsi" w:cstheme="minorHAnsi"/>
+        <w:b/>
+        <w:sz w:val="20"/>
+      </w:rPr>
+      <w:t>/2</w:t>
     </w:r>
     <w:r>
       <w:rPr>
@@ -10091,13 +11270,23 @@
         <w:sz w:val="20"/>
       </w:rPr>
     </w:pPr>
+    <w:proofErr w:type="gramStart"/>
     <w:r>
       <w:rPr>
         <w:rFonts w:asciiTheme="minorHAnsi" w:hAnsiTheme="minorHAnsi" w:cstheme="minorHAnsi"/>
         <w:b/>
         <w:sz w:val="20"/>
       </w:rPr>
-      <w:t xml:space="preserve">TPE  2013/2 </w:t>
+      <w:t>TPE  2013</w:t>
+    </w:r>
+    <w:proofErr w:type="gramEnd"/>
+    <w:r>
+      <w:rPr>
+        <w:rFonts w:asciiTheme="minorHAnsi" w:hAnsiTheme="minorHAnsi" w:cstheme="minorHAnsi"/>
+        <w:b/>
+        <w:sz w:val="20"/>
+      </w:rPr>
+      <w:t xml:space="preserve">/2 </w:t>
     </w:r>
     <w:r>
       <w:rPr>
@@ -10254,7 +11443,7 @@
                                 <w:szCs w:val="20"/>
                                 <w:lang w:val="es-ES"/>
                               </w:rPr>
-                              <w:t>3</w:t>
+                              <w:t>11</w:t>
                             </w:r>
                             <w:r>
                               <w:rPr>
@@ -10342,7 +11531,7 @@
                           <w:szCs w:val="20"/>
                           <w:lang w:val="es-ES"/>
                         </w:rPr>
-                        <w:t>3</w:t>
+                        <w:t>11</w:t>
                       </w:r>
                       <w:r>
                         <w:rPr>
@@ -10699,7 +11888,29 @@
         <w:szCs w:val="18"/>
         <w:lang w:val="es-ES"/>
       </w:rPr>
-      <w:t>(Leg. 52455</w:t>
+      <w:t>(</w:t>
+    </w:r>
+    <w:proofErr w:type="spellStart"/>
+    <w:r>
+      <w:rPr>
+        <w:rFonts w:ascii="Calibri" w:hAnsi="Calibri"/>
+        <w:b/>
+        <w:sz w:val="18"/>
+        <w:szCs w:val="18"/>
+        <w:lang w:val="es-ES"/>
+      </w:rPr>
+      <w:t>Leg</w:t>
+    </w:r>
+    <w:proofErr w:type="spellEnd"/>
+    <w:r>
+      <w:rPr>
+        <w:rFonts w:ascii="Calibri" w:hAnsi="Calibri"/>
+        <w:b/>
+        <w:sz w:val="18"/>
+        <w:szCs w:val="18"/>
+        <w:lang w:val="es-ES"/>
+      </w:rPr>
+      <w:t>. 52455</w:t>
     </w:r>
     <w:r>
       <w:rPr>
@@ -10850,7 +12061,29 @@
         <w:szCs w:val="18"/>
         <w:lang w:val="es-ES"/>
       </w:rPr>
-      <w:t>PAGNONI, Agustín (Leg. 52118</w:t>
+      <w:t>PAGNONI, Agustín (</w:t>
+    </w:r>
+    <w:proofErr w:type="spellStart"/>
+    <w:r>
+      <w:rPr>
+        <w:rFonts w:ascii="Calibri" w:hAnsi="Calibri"/>
+        <w:b/>
+        <w:sz w:val="18"/>
+        <w:szCs w:val="18"/>
+        <w:lang w:val="es-ES"/>
+      </w:rPr>
+      <w:t>Leg</w:t>
+    </w:r>
+    <w:proofErr w:type="spellEnd"/>
+    <w:r>
+      <w:rPr>
+        <w:rFonts w:ascii="Calibri" w:hAnsi="Calibri"/>
+        <w:b/>
+        <w:sz w:val="18"/>
+        <w:szCs w:val="18"/>
+        <w:lang w:val="es-ES"/>
+      </w:rPr>
+      <w:t>. 52118</w:t>
     </w:r>
     <w:r>
       <w:rPr>
@@ -10978,7 +12211,29 @@
         <w:szCs w:val="18"/>
         <w:lang w:val="es-ES"/>
       </w:rPr>
-      <w:t xml:space="preserve">  (Leg. </w:t>
+      <w:t xml:space="preserve">  (</w:t>
+    </w:r>
+    <w:proofErr w:type="spellStart"/>
+    <w:r>
+      <w:rPr>
+        <w:rFonts w:ascii="Calibri" w:hAnsi="Calibri"/>
+        <w:b/>
+        <w:sz w:val="18"/>
+        <w:szCs w:val="18"/>
+        <w:lang w:val="es-ES"/>
+      </w:rPr>
+      <w:t>Leg</w:t>
+    </w:r>
+    <w:proofErr w:type="spellEnd"/>
+    <w:r>
+      <w:rPr>
+        <w:rFonts w:ascii="Calibri" w:hAnsi="Calibri"/>
+        <w:b/>
+        <w:sz w:val="18"/>
+        <w:szCs w:val="18"/>
+        <w:lang w:val="es-ES"/>
+      </w:rPr>
+      <w:t xml:space="preserve">. </w:t>
     </w:r>
     <w:r>
       <w:rPr>
@@ -14426,6 +15681,95 @@
     </w:lvl>
   </w:abstractNum>
   <w:abstractNum w:abstractNumId="29">
+    <w:nsid w:val="5E8C6B40"/>
+    <w:multiLevelType w:val="hybridMultilevel"/>
+    <w:tmpl w:val="2E3860EC"/>
+    <w:lvl w:ilvl="0" w:tplc="02803B38">
+      <w:start w:val="1"/>
+      <w:numFmt w:val="decimal"/>
+      <w:lvlText w:val="%1)"/>
+      <w:lvlJc w:val="left"/>
+      <w:pPr>
+        <w:ind w:left="785" w:hanging="360"/>
+      </w:pPr>
+      <w:rPr>
+        <w:rFonts w:hint="default"/>
+      </w:rPr>
+    </w:lvl>
+    <w:lvl w:ilvl="1" w:tplc="2C0A0019" w:tentative="1">
+      <w:start w:val="1"/>
+      <w:numFmt w:val="lowerLetter"/>
+      <w:lvlText w:val="%2."/>
+      <w:lvlJc w:val="left"/>
+      <w:pPr>
+        <w:ind w:left="1505" w:hanging="360"/>
+      </w:pPr>
+    </w:lvl>
+    <w:lvl w:ilvl="2" w:tplc="2C0A001B" w:tentative="1">
+      <w:start w:val="1"/>
+      <w:numFmt w:val="lowerRoman"/>
+      <w:lvlText w:val="%3."/>
+      <w:lvlJc w:val="right"/>
+      <w:pPr>
+        <w:ind w:left="2225" w:hanging="180"/>
+      </w:pPr>
+    </w:lvl>
+    <w:lvl w:ilvl="3" w:tplc="2C0A000F" w:tentative="1">
+      <w:start w:val="1"/>
+      <w:numFmt w:val="decimal"/>
+      <w:lvlText w:val="%4."/>
+      <w:lvlJc w:val="left"/>
+      <w:pPr>
+        <w:ind w:left="2945" w:hanging="360"/>
+      </w:pPr>
+    </w:lvl>
+    <w:lvl w:ilvl="4" w:tplc="2C0A0019" w:tentative="1">
+      <w:start w:val="1"/>
+      <w:numFmt w:val="lowerLetter"/>
+      <w:lvlText w:val="%5."/>
+      <w:lvlJc w:val="left"/>
+      <w:pPr>
+        <w:ind w:left="3665" w:hanging="360"/>
+      </w:pPr>
+    </w:lvl>
+    <w:lvl w:ilvl="5" w:tplc="2C0A001B" w:tentative="1">
+      <w:start w:val="1"/>
+      <w:numFmt w:val="lowerRoman"/>
+      <w:lvlText w:val="%6."/>
+      <w:lvlJc w:val="right"/>
+      <w:pPr>
+        <w:ind w:left="4385" w:hanging="180"/>
+      </w:pPr>
+    </w:lvl>
+    <w:lvl w:ilvl="6" w:tplc="2C0A000F" w:tentative="1">
+      <w:start w:val="1"/>
+      <w:numFmt w:val="decimal"/>
+      <w:lvlText w:val="%7."/>
+      <w:lvlJc w:val="left"/>
+      <w:pPr>
+        <w:ind w:left="5105" w:hanging="360"/>
+      </w:pPr>
+    </w:lvl>
+    <w:lvl w:ilvl="7" w:tplc="2C0A0019" w:tentative="1">
+      <w:start w:val="1"/>
+      <w:numFmt w:val="lowerLetter"/>
+      <w:lvlText w:val="%8."/>
+      <w:lvlJc w:val="left"/>
+      <w:pPr>
+        <w:ind w:left="5825" w:hanging="360"/>
+      </w:pPr>
+    </w:lvl>
+    <w:lvl w:ilvl="8" w:tplc="2C0A001B" w:tentative="1">
+      <w:start w:val="1"/>
+      <w:numFmt w:val="lowerRoman"/>
+      <w:lvlText w:val="%9."/>
+      <w:lvlJc w:val="right"/>
+      <w:pPr>
+        <w:ind w:left="6545" w:hanging="180"/>
+      </w:pPr>
+    </w:lvl>
+  </w:abstractNum>
+  <w:abstractNum w:abstractNumId="30">
     <w:nsid w:val="60847E8B"/>
     <w:multiLevelType w:val="hybridMultilevel"/>
     <w:tmpl w:val="4D02DA1E"/>
@@ -14537,7 +15881,7 @@
       </w:rPr>
     </w:lvl>
   </w:abstractNum>
-  <w:abstractNum w:abstractNumId="30">
+  <w:abstractNum w:abstractNumId="31">
     <w:nsid w:val="61D27662"/>
     <w:multiLevelType w:val="hybridMultilevel"/>
     <w:tmpl w:val="3B161B4E"/>
@@ -14651,7 +15995,7 @@
       </w:rPr>
     </w:lvl>
   </w:abstractNum>
-  <w:abstractNum w:abstractNumId="31">
+  <w:abstractNum w:abstractNumId="32">
     <w:nsid w:val="64EA3876"/>
     <w:multiLevelType w:val="hybridMultilevel"/>
     <w:tmpl w:val="8C08AEC8"/>
@@ -14765,7 +16109,7 @@
       </w:rPr>
     </w:lvl>
   </w:abstractNum>
-  <w:abstractNum w:abstractNumId="32">
+  <w:abstractNum w:abstractNumId="33">
     <w:nsid w:val="65D32F3D"/>
     <w:multiLevelType w:val="hybridMultilevel"/>
     <w:tmpl w:val="B680F56E"/>
@@ -14854,7 +16198,7 @@
       </w:pPr>
     </w:lvl>
   </w:abstractNum>
-  <w:abstractNum w:abstractNumId="33">
+  <w:abstractNum w:abstractNumId="34">
     <w:nsid w:val="688D2B27"/>
     <w:multiLevelType w:val="hybridMultilevel"/>
     <w:tmpl w:val="1C30C09C"/>
@@ -14967,7 +16311,7 @@
       </w:rPr>
     </w:lvl>
   </w:abstractNum>
-  <w:abstractNum w:abstractNumId="34">
+  <w:abstractNum w:abstractNumId="35">
     <w:nsid w:val="6EE513AF"/>
     <w:multiLevelType w:val="multilevel"/>
     <w:tmpl w:val="AC78E6B4"/>
@@ -15107,7 +16451,7 @@
       </w:rPr>
     </w:lvl>
   </w:abstractNum>
-  <w:abstractNum w:abstractNumId="35">
+  <w:abstractNum w:abstractNumId="36">
     <w:nsid w:val="74C618C9"/>
     <w:multiLevelType w:val="hybridMultilevel"/>
     <w:tmpl w:val="2CC03D3E"/>
@@ -15220,7 +16564,7 @@
       </w:rPr>
     </w:lvl>
   </w:abstractNum>
-  <w:abstractNum w:abstractNumId="36">
+  <w:abstractNum w:abstractNumId="37">
     <w:nsid w:val="74E70656"/>
     <w:multiLevelType w:val="multilevel"/>
     <w:tmpl w:val="5F5019A4"/>
@@ -15360,7 +16704,7 @@
       </w:rPr>
     </w:lvl>
   </w:abstractNum>
-  <w:abstractNum w:abstractNumId="37">
+  <w:abstractNum w:abstractNumId="38">
     <w:nsid w:val="76917521"/>
     <w:multiLevelType w:val="multilevel"/>
     <w:tmpl w:val="788C2E14"/>
@@ -15500,7 +16844,7 @@
       </w:rPr>
     </w:lvl>
   </w:abstractNum>
-  <w:abstractNum w:abstractNumId="38">
+  <w:abstractNum w:abstractNumId="39">
     <w:nsid w:val="79AD3143"/>
     <w:multiLevelType w:val="multilevel"/>
     <w:tmpl w:val="3FCCC5F0"/>
@@ -15640,7 +16984,7 @@
       </w:rPr>
     </w:lvl>
   </w:abstractNum>
-  <w:abstractNum w:abstractNumId="39">
+  <w:abstractNum w:abstractNumId="40">
     <w:nsid w:val="7A5E4489"/>
     <w:multiLevelType w:val="hybridMultilevel"/>
     <w:tmpl w:val="AED6CBF0"/>
@@ -15730,7 +17074,7 @@
       </w:pPr>
     </w:lvl>
   </w:abstractNum>
-  <w:abstractNum w:abstractNumId="40">
+  <w:abstractNum w:abstractNumId="41">
     <w:nsid w:val="7F0F492F"/>
     <w:multiLevelType w:val="hybridMultilevel"/>
     <w:tmpl w:val="51221B86"/>
@@ -15834,7 +17178,7 @@
     <w:abstractNumId w:val="25"/>
   </w:num>
   <w:num w:numId="4">
-    <w:abstractNumId w:val="32"/>
+    <w:abstractNumId w:val="33"/>
   </w:num>
   <w:num w:numId="5">
     <w:abstractNumId w:val="22"/>
@@ -15843,10 +17187,10 @@
     <w:abstractNumId w:val="19"/>
   </w:num>
   <w:num w:numId="7">
-    <w:abstractNumId w:val="39"/>
+    <w:abstractNumId w:val="40"/>
   </w:num>
   <w:num w:numId="8">
-    <w:abstractNumId w:val="33"/>
+    <w:abstractNumId w:val="34"/>
   </w:num>
   <w:num w:numId="9">
     <w:abstractNumId w:val="27"/>
@@ -15855,7 +17199,7 @@
     <w:abstractNumId w:val="2"/>
   </w:num>
   <w:num w:numId="11">
-    <w:abstractNumId w:val="38"/>
+    <w:abstractNumId w:val="39"/>
   </w:num>
   <w:num w:numId="12">
     <w:abstractNumId w:val="7"/>
@@ -15867,10 +17211,10 @@
     <w:abstractNumId w:val="23"/>
   </w:num>
   <w:num w:numId="15">
-    <w:abstractNumId w:val="35"/>
+    <w:abstractNumId w:val="36"/>
   </w:num>
   <w:num w:numId="16">
-    <w:abstractNumId w:val="29"/>
+    <w:abstractNumId w:val="30"/>
   </w:num>
   <w:num w:numId="17">
     <w:abstractNumId w:val="17"/>
@@ -15879,10 +17223,10 @@
     <w:abstractNumId w:val="1"/>
   </w:num>
   <w:num w:numId="19">
-    <w:abstractNumId w:val="34"/>
+    <w:abstractNumId w:val="35"/>
   </w:num>
   <w:num w:numId="20">
-    <w:abstractNumId w:val="36"/>
+    <w:abstractNumId w:val="37"/>
   </w:num>
   <w:num w:numId="21">
     <w:abstractNumId w:val="28"/>
@@ -15897,10 +17241,10 @@
     <w:abstractNumId w:val="0"/>
   </w:num>
   <w:num w:numId="25">
-    <w:abstractNumId w:val="30"/>
+    <w:abstractNumId w:val="31"/>
   </w:num>
   <w:num w:numId="26">
-    <w:abstractNumId w:val="37"/>
+    <w:abstractNumId w:val="38"/>
   </w:num>
   <w:num w:numId="27">
     <w:abstractNumId w:val="16"/>
@@ -15924,7 +17268,7 @@
     <w:abstractNumId w:val="18"/>
   </w:num>
   <w:num w:numId="34">
-    <w:abstractNumId w:val="31"/>
+    <w:abstractNumId w:val="32"/>
   </w:num>
   <w:num w:numId="35">
     <w:abstractNumId w:val="24"/>
@@ -15945,7 +17289,10 @@
     <w:abstractNumId w:val="8"/>
   </w:num>
   <w:num w:numId="41">
-    <w:abstractNumId w:val="40"/>
+    <w:abstractNumId w:val="41"/>
+  </w:num>
+  <w:num w:numId="42">
+    <w:abstractNumId w:val="29"/>
   </w:num>
   <w:numIdMacAtCleanup w:val="8"/>
 </w:numbering>
@@ -18209,7 +19556,7 @@
 </file>
 
 <file path=customXml/itemProps1.xml><?xml version="1.0" encoding="utf-8"?>
-<ds:datastoreItem xmlns:ds="http://schemas.openxmlformats.org/officeDocument/2006/customXml" ds:itemID="{8C984A28-8AB0-4653-8884-B9F14B751170}">
+<ds:datastoreItem xmlns:ds="http://schemas.openxmlformats.org/officeDocument/2006/customXml" ds:itemID="{7EB78079-1CF8-4BEA-A05F-3DAEBB1E7E44}">
   <ds:schemaRefs>
     <ds:schemaRef ds:uri="http://schemas.openxmlformats.org/officeDocument/2006/bibliography"/>
   </ds:schemaRefs>

</xml_diff>